<commit_message>
Adding the project proposal Draft-1
Adding the project proposal draft
</commit_message>
<xml_diff>
--- a/W200_Project_2.docx
+++ b/W200_Project_2.docx
@@ -5,31 +5,92 @@
     <w:p>
       <w:pPr>
         <w:jc w:val="center"/>
-      </w:pPr>
-      <w:r>
+        <w:rPr>
+          <w:b/>
+          <w:bCs/>
+        </w:rPr>
+      </w:pPr>
+      <w:r>
+        <w:rPr>
+          <w:b/>
+          <w:bCs/>
+        </w:rPr>
         <w:t>Project_2</w:t>
       </w:r>
     </w:p>
-    <w:p>
-      <w:pPr>
-        <w:jc w:val="center"/>
-      </w:pPr>
-    </w:p>
     <w:p/>
     <w:p>
       <w:r>
-        <w:t>Idea _1</w:t>
+        <w:rPr>
+          <w:b/>
+          <w:bCs/>
+        </w:rPr>
+        <w:t>Team</w:t>
+      </w:r>
+      <w:r>
+        <w:t xml:space="preserve">: Samuel </w:t>
+      </w:r>
+      <w:proofErr w:type="spellStart"/>
+      <w:r>
+        <w:t>Omosuyi</w:t>
+      </w:r>
+      <w:proofErr w:type="spellEnd"/>
+      <w:r>
+        <w:t>, Arun Surendranath</w:t>
+      </w:r>
+    </w:p>
+    <w:p>
+      <w:proofErr w:type="spellStart"/>
+      <w:r>
+        <w:rPr>
+          <w:b/>
+          <w:bCs/>
+        </w:rPr>
+        <w:t>Github</w:t>
+      </w:r>
+      <w:proofErr w:type="spellEnd"/>
+      <w:r>
+        <w:rPr>
+          <w:b/>
+          <w:bCs/>
+        </w:rPr>
+        <w:t xml:space="preserve"> Repo:</w:t>
+      </w:r>
+      <w:r>
+        <w:t xml:space="preserve"> </w:t>
+      </w:r>
+      <w:r>
+        <w:t>https://github.com/UC-Berkeley-I-School/Project2_Sam_Arun.git</w:t>
+      </w:r>
+    </w:p>
+    <w:p>
+      <w:r>
+        <w:rPr>
+          <w:b/>
+          <w:bCs/>
+        </w:rPr>
+        <w:t>Dataset</w:t>
+      </w:r>
+      <w:r>
+        <w:t xml:space="preserve">: </w:t>
+      </w:r>
+      <w:r>
+        <w:t>https://data.boston.gov/dataset/employee-earnings-report</w:t>
+      </w:r>
+      <w:r>
+        <w:t>,</w:t>
+      </w:r>
+      <w:r>
+        <w:t xml:space="preserve"> </w:t>
+      </w:r>
+      <w:r>
+        <w:t>https://data.boston.gov/dataset/crime-incident-reports-august-2015-to-date-source-new-system</w:t>
       </w:r>
     </w:p>
     <w:p/>
     <w:p>
-      <w:proofErr w:type="spellStart"/>
-      <w:r>
-        <w:t>Dateset</w:t>
-      </w:r>
-      <w:proofErr w:type="spellEnd"/>
-      <w:r>
-        <w:t xml:space="preserve">: Boston crime data, Boston city spending data (employee earnings report) </w:t>
+      <w:r>
+        <w:t xml:space="preserve"> Boston crime data, Boston city spending data (employee earnings report) </w:t>
       </w:r>
     </w:p>
     <w:p>
@@ -50,7 +111,17 @@
     </w:p>
     <w:p/>
     <w:p>
-      <w:r>
+      <w:pPr>
+        <w:rPr>
+          <w:b/>
+          <w:bCs/>
+        </w:rPr>
+      </w:pPr>
+      <w:r>
+        <w:rPr>
+          <w:b/>
+          <w:bCs/>
+        </w:rPr>
         <w:t>Questions:</w:t>
       </w:r>
     </w:p>
@@ -143,54 +214,31 @@
     </w:p>
     <w:p/>
     <w:p/>
-    <w:p/>
-    <w:p>
-      <w:r>
-        <w:t xml:space="preserve">Idea_2 </w:t>
-      </w:r>
-    </w:p>
-    <w:p/>
-    <w:p/>
-    <w:p>
-      <w:r>
-        <w:t>Transfer history of EPL for last 5 seasons.</w:t>
-      </w:r>
-    </w:p>
-    <w:p>
-      <w:r>
-        <w:t>Dataset:</w:t>
-      </w:r>
-      <w:r>
-        <w:t xml:space="preserve"> </w:t>
-      </w:r>
-      <w:hyperlink r:id="rId5" w:history="1">
-        <w:r>
-          <w:rPr>
-            <w:rStyle w:val="Hyperlink"/>
-          </w:rPr>
-          <w:t>https://www.transfermarkt.co.uk/premier-league/transfers/wettbewerb/GB1/saison_id/2016</w:t>
-        </w:r>
-      </w:hyperlink>
-    </w:p>
-    <w:p/>
-    <w:p>
-      <w:proofErr w:type="gramStart"/>
-      <w:r>
-        <w:t>Questions :</w:t>
-      </w:r>
-      <w:proofErr w:type="gramEnd"/>
-    </w:p>
-    <w:p/>
+    <w:p>
+      <w:pPr>
+        <w:rPr>
+          <w:b/>
+          <w:bCs/>
+        </w:rPr>
+      </w:pPr>
+      <w:r>
+        <w:rPr>
+          <w:b/>
+          <w:bCs/>
+        </w:rPr>
+        <w:t xml:space="preserve">Data Cleaning: </w:t>
+      </w:r>
+    </w:p>
     <w:p>
       <w:pPr>
         <w:pStyle w:val="ListParagraph"/>
         <w:numPr>
           <w:ilvl w:val="0"/>
-          <w:numId w:val="2"/>
+          <w:numId w:val="4"/>
         </w:numPr>
       </w:pPr>
       <w:r>
-        <w:t xml:space="preserve">Total transfer amount over the years </w:t>
+        <w:t xml:space="preserve">Cleaning of the data and combining data from various years to make it possible into a master data sheet. </w:t>
       </w:r>
     </w:p>
     <w:p>
@@ -198,11 +246,28 @@
         <w:pStyle w:val="ListParagraph"/>
         <w:numPr>
           <w:ilvl w:val="0"/>
-          <w:numId w:val="2"/>
+          <w:numId w:val="4"/>
         </w:numPr>
       </w:pPr>
       <w:r>
-        <w:t>Club by club break down of transfer amount spend over the years</w:t>
+        <w:t>Identify Nan values and finding methods to replace them with appropriate values based on column, row data.</w:t>
+      </w:r>
+    </w:p>
+    <w:p/>
+    <w:p/>
+    <w:p>
+      <w:pPr>
+        <w:rPr>
+          <w:b/>
+          <w:bCs/>
+        </w:rPr>
+      </w:pPr>
+      <w:r>
+        <w:rPr>
+          <w:b/>
+          <w:bCs/>
+        </w:rPr>
+        <w:t>Report Format:</w:t>
       </w:r>
     </w:p>
     <w:p>
@@ -210,19 +275,11 @@
         <w:pStyle w:val="ListParagraph"/>
         <w:numPr>
           <w:ilvl w:val="0"/>
-          <w:numId w:val="2"/>
+          <w:numId w:val="3"/>
         </w:numPr>
       </w:pPr>
       <w:r>
-        <w:t xml:space="preserve">Ratio </w:t>
-      </w:r>
-      <w:proofErr w:type="gramStart"/>
-      <w:r>
-        <w:t>of  countries</w:t>
-      </w:r>
-      <w:proofErr w:type="gramEnd"/>
-      <w:r>
-        <w:t xml:space="preserve"> represented by the players getting transferred into EPL</w:t>
+        <w:t xml:space="preserve">Key findings from employee earning report, and highlighting which department are taking the highest amount of overtime and spending </w:t>
       </w:r>
     </w:p>
     <w:p>
@@ -230,47 +287,11 @@
         <w:pStyle w:val="ListParagraph"/>
         <w:numPr>
           <w:ilvl w:val="0"/>
-          <w:numId w:val="2"/>
+          <w:numId w:val="3"/>
         </w:numPr>
       </w:pPr>
       <w:r>
-        <w:t>Impact of transfer spending and overall position</w:t>
-      </w:r>
-    </w:p>
-    <w:p>
-      <w:pPr>
-        <w:pStyle w:val="ListParagraph"/>
-        <w:numPr>
-          <w:ilvl w:val="1"/>
-          <w:numId w:val="2"/>
-        </w:numPr>
-      </w:pPr>
-      <w:r>
-        <w:t>EPL</w:t>
-      </w:r>
-    </w:p>
-    <w:p>
-      <w:pPr>
-        <w:pStyle w:val="ListParagraph"/>
-        <w:numPr>
-          <w:ilvl w:val="1"/>
-          <w:numId w:val="2"/>
-        </w:numPr>
-      </w:pPr>
-      <w:r>
-        <w:t xml:space="preserve">FA cup </w:t>
-      </w:r>
-    </w:p>
-    <w:p>
-      <w:pPr>
-        <w:pStyle w:val="ListParagraph"/>
-        <w:numPr>
-          <w:ilvl w:val="1"/>
-          <w:numId w:val="2"/>
-        </w:numPr>
-      </w:pPr>
-      <w:r>
-        <w:t xml:space="preserve">UCL </w:t>
+        <w:t xml:space="preserve">If police department has high spending, does it tie with any change in crime data, linking crime data to city police spending </w:t>
       </w:r>
     </w:p>
     <w:p>
@@ -278,11 +299,84 @@
         <w:pStyle w:val="ListParagraph"/>
         <w:numPr>
           <w:ilvl w:val="0"/>
-          <w:numId w:val="2"/>
+          <w:numId w:val="3"/>
         </w:numPr>
       </w:pPr>
       <w:r>
-        <w:t xml:space="preserve">Any other significant findings </w:t>
+        <w:t xml:space="preserve">Trends over last 5 years, report on the trends on overtime trend and crime </w:t>
+      </w:r>
+    </w:p>
+    <w:p>
+      <w:pPr>
+        <w:pStyle w:val="ListParagraph"/>
+        <w:numPr>
+          <w:ilvl w:val="0"/>
+          <w:numId w:val="3"/>
+        </w:numPr>
+      </w:pPr>
+      <w:r>
+        <w:t>Any other significant findings to be reported too.</w:t>
+      </w:r>
+    </w:p>
+    <w:p/>
+    <w:p>
+      <w:pPr>
+        <w:rPr>
+          <w:b/>
+          <w:bCs/>
+        </w:rPr>
+      </w:pPr>
+      <w:r>
+        <w:rPr>
+          <w:b/>
+          <w:bCs/>
+        </w:rPr>
+        <w:t>Possible Charts to use:</w:t>
+      </w:r>
+    </w:p>
+    <w:p>
+      <w:pPr>
+        <w:pStyle w:val="ListParagraph"/>
+        <w:numPr>
+          <w:ilvl w:val="0"/>
+          <w:numId w:val="5"/>
+        </w:numPr>
+      </w:pPr>
+      <w:r>
+        <w:t>Bar,</w:t>
+      </w:r>
+      <w:r>
+        <w:t xml:space="preserve"> line, pie chart to showcase the spending by the city </w:t>
+      </w:r>
+    </w:p>
+    <w:p>
+      <w:pPr>
+        <w:pStyle w:val="ListParagraph"/>
+        <w:numPr>
+          <w:ilvl w:val="0"/>
+          <w:numId w:val="5"/>
+        </w:numPr>
+      </w:pPr>
+      <w:r>
+        <w:t xml:space="preserve">Scatter plot possible to look at any correlation between city spending </w:t>
+      </w:r>
+      <w:r>
+        <w:t>and crime</w:t>
+      </w:r>
+      <w:r>
+        <w:t xml:space="preserve"> data. </w:t>
+      </w:r>
+    </w:p>
+    <w:p>
+      <w:pPr>
+        <w:pStyle w:val="ListParagraph"/>
+        <w:numPr>
+          <w:ilvl w:val="0"/>
+          <w:numId w:val="5"/>
+        </w:numPr>
+      </w:pPr>
+      <w:r>
+        <w:t>Other visualization of data based on data analysis.</w:t>
       </w:r>
     </w:p>
     <w:sectPr>
@@ -298,6 +392,95 @@
 <file path=word/numbering.xml><?xml version="1.0" encoding="utf-8"?>
 <w:numbering xmlns:wpc="http://schemas.microsoft.com/office/word/2010/wordprocessingCanvas" xmlns:cx="http://schemas.microsoft.com/office/drawing/2014/chartex" xmlns:cx1="http://schemas.microsoft.com/office/drawing/2015/9/8/chartex" xmlns:cx2="http://schemas.microsoft.com/office/drawing/2015/10/21/chartex" xmlns:cx3="http://schemas.microsoft.com/office/drawing/2016/5/9/chartex" xmlns:cx4="http://schemas.microsoft.com/office/drawing/2016/5/10/chartex" xmlns:cx5="http://schemas.microsoft.com/office/drawing/2016/5/11/chartex" xmlns:cx6="http://schemas.microsoft.com/office/drawing/2016/5/12/chartex" xmlns:cx7="http://schemas.microsoft.com/office/drawing/2016/5/13/chartex" xmlns:cx8="http://schemas.microsoft.com/office/drawing/2016/5/14/chartex" xmlns:mc="http://schemas.openxmlformats.org/markup-compatibility/2006" xmlns:aink="http://schemas.microsoft.com/office/drawing/2016/ink" xmlns:am3d="http://schemas.microsoft.com/office/drawing/2017/model3d" xmlns:o="urn:schemas-microsoft-com:office:office" xmlns:r="http://schemas.openxmlformats.org/officeDocument/2006/relationships" xmlns:m="http://schemas.openxmlformats.org/officeDocument/2006/math" xmlns:v="urn:schemas-microsoft-com:vml" xmlns:wp14="http://schemas.microsoft.com/office/word/2010/wordprocessingDrawing" xmlns:wp="http://schemas.openxmlformats.org/drawingml/2006/wordprocessingDrawing" xmlns:w10="urn:schemas-microsoft-com:office:word" xmlns:w="http://schemas.openxmlformats.org/wordprocessingml/2006/main" xmlns:w14="http://schemas.microsoft.com/office/word/2010/wordml" xmlns:w15="http://schemas.microsoft.com/office/word/2012/wordml" xmlns:w16cex="http://schemas.microsoft.com/office/word/2018/wordml/cex" xmlns:w16cid="http://schemas.microsoft.com/office/word/2016/wordml/cid" xmlns:w16="http://schemas.microsoft.com/office/word/2018/wordml" xmlns:w16sdtdh="http://schemas.microsoft.com/office/word/2020/wordml/sdtdatahash" xmlns:w16se="http://schemas.microsoft.com/office/word/2015/wordml/symex" xmlns:wpg="http://schemas.microsoft.com/office/word/2010/wordprocessingGroup" xmlns:wpi="http://schemas.microsoft.com/office/word/2010/wordprocessingInk" xmlns:wne="http://schemas.microsoft.com/office/word/2006/wordml" xmlns:wps="http://schemas.microsoft.com/office/word/2010/wordprocessingShape" mc:Ignorable="w14 w15 w16se w16cid w16 w16cex w16sdtdh wp14">
   <w:abstractNum w:abstractNumId="0" w15:restartNumberingAfterBreak="0">
+    <w:nsid w:val="02785D9F"/>
+    <w:multiLevelType w:val="hybridMultilevel"/>
+    <w:tmpl w:val="B4C8D560"/>
+    <w:lvl w:ilvl="0" w:tplc="D7C2AFEE">
+      <w:start w:val="1"/>
+      <w:numFmt w:val="decimal"/>
+      <w:lvlText w:val="%1.)"/>
+      <w:lvlJc w:val="left"/>
+      <w:pPr>
+        <w:ind w:left="720" w:hanging="360"/>
+      </w:pPr>
+      <w:rPr>
+        <w:rFonts w:hint="default"/>
+      </w:rPr>
+    </w:lvl>
+    <w:lvl w:ilvl="1" w:tplc="04090019" w:tentative="1">
+      <w:start w:val="1"/>
+      <w:numFmt w:val="lowerLetter"/>
+      <w:lvlText w:val="%2."/>
+      <w:lvlJc w:val="left"/>
+      <w:pPr>
+        <w:ind w:left="1440" w:hanging="360"/>
+      </w:pPr>
+    </w:lvl>
+    <w:lvl w:ilvl="2" w:tplc="0409001B" w:tentative="1">
+      <w:start w:val="1"/>
+      <w:numFmt w:val="lowerRoman"/>
+      <w:lvlText w:val="%3."/>
+      <w:lvlJc w:val="right"/>
+      <w:pPr>
+        <w:ind w:left="2160" w:hanging="180"/>
+      </w:pPr>
+    </w:lvl>
+    <w:lvl w:ilvl="3" w:tplc="0409000F" w:tentative="1">
+      <w:start w:val="1"/>
+      <w:numFmt w:val="decimal"/>
+      <w:lvlText w:val="%4."/>
+      <w:lvlJc w:val="left"/>
+      <w:pPr>
+        <w:ind w:left="2880" w:hanging="360"/>
+      </w:pPr>
+    </w:lvl>
+    <w:lvl w:ilvl="4" w:tplc="04090019" w:tentative="1">
+      <w:start w:val="1"/>
+      <w:numFmt w:val="lowerLetter"/>
+      <w:lvlText w:val="%5."/>
+      <w:lvlJc w:val="left"/>
+      <w:pPr>
+        <w:ind w:left="3600" w:hanging="360"/>
+      </w:pPr>
+    </w:lvl>
+    <w:lvl w:ilvl="5" w:tplc="0409001B" w:tentative="1">
+      <w:start w:val="1"/>
+      <w:numFmt w:val="lowerRoman"/>
+      <w:lvlText w:val="%6."/>
+      <w:lvlJc w:val="right"/>
+      <w:pPr>
+        <w:ind w:left="4320" w:hanging="180"/>
+      </w:pPr>
+    </w:lvl>
+    <w:lvl w:ilvl="6" w:tplc="0409000F" w:tentative="1">
+      <w:start w:val="1"/>
+      <w:numFmt w:val="decimal"/>
+      <w:lvlText w:val="%7."/>
+      <w:lvlJc w:val="left"/>
+      <w:pPr>
+        <w:ind w:left="5040" w:hanging="360"/>
+      </w:pPr>
+    </w:lvl>
+    <w:lvl w:ilvl="7" w:tplc="04090019" w:tentative="1">
+      <w:start w:val="1"/>
+      <w:numFmt w:val="lowerLetter"/>
+      <w:lvlText w:val="%8."/>
+      <w:lvlJc w:val="left"/>
+      <w:pPr>
+        <w:ind w:left="5760" w:hanging="360"/>
+      </w:pPr>
+    </w:lvl>
+    <w:lvl w:ilvl="8" w:tplc="0409001B" w:tentative="1">
+      <w:start w:val="1"/>
+      <w:numFmt w:val="lowerRoman"/>
+      <w:lvlText w:val="%9."/>
+      <w:lvlJc w:val="right"/>
+      <w:pPr>
+        <w:ind w:left="6480" w:hanging="180"/>
+      </w:pPr>
+    </w:lvl>
+  </w:abstractNum>
+  <w:abstractNum w:abstractNumId="1" w15:restartNumberingAfterBreak="0">
     <w:nsid w:val="258A55F1"/>
     <w:multiLevelType w:val="hybridMultilevel"/>
     <w:tmpl w:val="3E34E172"/>
@@ -386,7 +569,185 @@
       </w:pPr>
     </w:lvl>
   </w:abstractNum>
-  <w:abstractNum w:abstractNumId="1" w15:restartNumberingAfterBreak="0">
+  <w:abstractNum w:abstractNumId="2" w15:restartNumberingAfterBreak="0">
+    <w:nsid w:val="26930341"/>
+    <w:multiLevelType w:val="hybridMultilevel"/>
+    <w:tmpl w:val="3758B7C0"/>
+    <w:lvl w:ilvl="0" w:tplc="EDBC0EFC">
+      <w:start w:val="1"/>
+      <w:numFmt w:val="decimal"/>
+      <w:lvlText w:val="%1.)"/>
+      <w:lvlJc w:val="left"/>
+      <w:pPr>
+        <w:ind w:left="720" w:hanging="360"/>
+      </w:pPr>
+      <w:rPr>
+        <w:rFonts w:hint="default"/>
+      </w:rPr>
+    </w:lvl>
+    <w:lvl w:ilvl="1" w:tplc="04090019" w:tentative="1">
+      <w:start w:val="1"/>
+      <w:numFmt w:val="lowerLetter"/>
+      <w:lvlText w:val="%2."/>
+      <w:lvlJc w:val="left"/>
+      <w:pPr>
+        <w:ind w:left="1440" w:hanging="360"/>
+      </w:pPr>
+    </w:lvl>
+    <w:lvl w:ilvl="2" w:tplc="0409001B" w:tentative="1">
+      <w:start w:val="1"/>
+      <w:numFmt w:val="lowerRoman"/>
+      <w:lvlText w:val="%3."/>
+      <w:lvlJc w:val="right"/>
+      <w:pPr>
+        <w:ind w:left="2160" w:hanging="180"/>
+      </w:pPr>
+    </w:lvl>
+    <w:lvl w:ilvl="3" w:tplc="0409000F" w:tentative="1">
+      <w:start w:val="1"/>
+      <w:numFmt w:val="decimal"/>
+      <w:lvlText w:val="%4."/>
+      <w:lvlJc w:val="left"/>
+      <w:pPr>
+        <w:ind w:left="2880" w:hanging="360"/>
+      </w:pPr>
+    </w:lvl>
+    <w:lvl w:ilvl="4" w:tplc="04090019" w:tentative="1">
+      <w:start w:val="1"/>
+      <w:numFmt w:val="lowerLetter"/>
+      <w:lvlText w:val="%5."/>
+      <w:lvlJc w:val="left"/>
+      <w:pPr>
+        <w:ind w:left="3600" w:hanging="360"/>
+      </w:pPr>
+    </w:lvl>
+    <w:lvl w:ilvl="5" w:tplc="0409001B" w:tentative="1">
+      <w:start w:val="1"/>
+      <w:numFmt w:val="lowerRoman"/>
+      <w:lvlText w:val="%6."/>
+      <w:lvlJc w:val="right"/>
+      <w:pPr>
+        <w:ind w:left="4320" w:hanging="180"/>
+      </w:pPr>
+    </w:lvl>
+    <w:lvl w:ilvl="6" w:tplc="0409000F" w:tentative="1">
+      <w:start w:val="1"/>
+      <w:numFmt w:val="decimal"/>
+      <w:lvlText w:val="%7."/>
+      <w:lvlJc w:val="left"/>
+      <w:pPr>
+        <w:ind w:left="5040" w:hanging="360"/>
+      </w:pPr>
+    </w:lvl>
+    <w:lvl w:ilvl="7" w:tplc="04090019" w:tentative="1">
+      <w:start w:val="1"/>
+      <w:numFmt w:val="lowerLetter"/>
+      <w:lvlText w:val="%8."/>
+      <w:lvlJc w:val="left"/>
+      <w:pPr>
+        <w:ind w:left="5760" w:hanging="360"/>
+      </w:pPr>
+    </w:lvl>
+    <w:lvl w:ilvl="8" w:tplc="0409001B" w:tentative="1">
+      <w:start w:val="1"/>
+      <w:numFmt w:val="lowerRoman"/>
+      <w:lvlText w:val="%9."/>
+      <w:lvlJc w:val="right"/>
+      <w:pPr>
+        <w:ind w:left="6480" w:hanging="180"/>
+      </w:pPr>
+    </w:lvl>
+  </w:abstractNum>
+  <w:abstractNum w:abstractNumId="3" w15:restartNumberingAfterBreak="0">
+    <w:nsid w:val="49DA7B76"/>
+    <w:multiLevelType w:val="hybridMultilevel"/>
+    <w:tmpl w:val="E56AA1F6"/>
+    <w:lvl w:ilvl="0" w:tplc="3572D870">
+      <w:start w:val="1"/>
+      <w:numFmt w:val="decimal"/>
+      <w:lvlText w:val="%1.)"/>
+      <w:lvlJc w:val="left"/>
+      <w:pPr>
+        <w:ind w:left="720" w:hanging="360"/>
+      </w:pPr>
+      <w:rPr>
+        <w:rFonts w:hint="default"/>
+      </w:rPr>
+    </w:lvl>
+    <w:lvl w:ilvl="1" w:tplc="04090019" w:tentative="1">
+      <w:start w:val="1"/>
+      <w:numFmt w:val="lowerLetter"/>
+      <w:lvlText w:val="%2."/>
+      <w:lvlJc w:val="left"/>
+      <w:pPr>
+        <w:ind w:left="1440" w:hanging="360"/>
+      </w:pPr>
+    </w:lvl>
+    <w:lvl w:ilvl="2" w:tplc="0409001B" w:tentative="1">
+      <w:start w:val="1"/>
+      <w:numFmt w:val="lowerRoman"/>
+      <w:lvlText w:val="%3."/>
+      <w:lvlJc w:val="right"/>
+      <w:pPr>
+        <w:ind w:left="2160" w:hanging="180"/>
+      </w:pPr>
+    </w:lvl>
+    <w:lvl w:ilvl="3" w:tplc="0409000F" w:tentative="1">
+      <w:start w:val="1"/>
+      <w:numFmt w:val="decimal"/>
+      <w:lvlText w:val="%4."/>
+      <w:lvlJc w:val="left"/>
+      <w:pPr>
+        <w:ind w:left="2880" w:hanging="360"/>
+      </w:pPr>
+    </w:lvl>
+    <w:lvl w:ilvl="4" w:tplc="04090019" w:tentative="1">
+      <w:start w:val="1"/>
+      <w:numFmt w:val="lowerLetter"/>
+      <w:lvlText w:val="%5."/>
+      <w:lvlJc w:val="left"/>
+      <w:pPr>
+        <w:ind w:left="3600" w:hanging="360"/>
+      </w:pPr>
+    </w:lvl>
+    <w:lvl w:ilvl="5" w:tplc="0409001B" w:tentative="1">
+      <w:start w:val="1"/>
+      <w:numFmt w:val="lowerRoman"/>
+      <w:lvlText w:val="%6."/>
+      <w:lvlJc w:val="right"/>
+      <w:pPr>
+        <w:ind w:left="4320" w:hanging="180"/>
+      </w:pPr>
+    </w:lvl>
+    <w:lvl w:ilvl="6" w:tplc="0409000F" w:tentative="1">
+      <w:start w:val="1"/>
+      <w:numFmt w:val="decimal"/>
+      <w:lvlText w:val="%7."/>
+      <w:lvlJc w:val="left"/>
+      <w:pPr>
+        <w:ind w:left="5040" w:hanging="360"/>
+      </w:pPr>
+    </w:lvl>
+    <w:lvl w:ilvl="7" w:tplc="04090019" w:tentative="1">
+      <w:start w:val="1"/>
+      <w:numFmt w:val="lowerLetter"/>
+      <w:lvlText w:val="%8."/>
+      <w:lvlJc w:val="left"/>
+      <w:pPr>
+        <w:ind w:left="5760" w:hanging="360"/>
+      </w:pPr>
+    </w:lvl>
+    <w:lvl w:ilvl="8" w:tplc="0409001B" w:tentative="1">
+      <w:start w:val="1"/>
+      <w:numFmt w:val="lowerRoman"/>
+      <w:lvlText w:val="%9."/>
+      <w:lvlJc w:val="right"/>
+      <w:pPr>
+        <w:ind w:left="6480" w:hanging="180"/>
+      </w:pPr>
+    </w:lvl>
+  </w:abstractNum>
+  <w:abstractNum w:abstractNumId="4" w15:restartNumberingAfterBreak="0">
     <w:nsid w:val="65053EF7"/>
     <w:multiLevelType w:val="hybridMultilevel"/>
     <w:tmpl w:val="FC20EA56"/>
@@ -476,10 +837,19 @@
     </w:lvl>
   </w:abstractNum>
   <w:num w:numId="1">
+    <w:abstractNumId w:val="1"/>
+  </w:num>
+  <w:num w:numId="2">
+    <w:abstractNumId w:val="4"/>
+  </w:num>
+  <w:num w:numId="3">
+    <w:abstractNumId w:val="3"/>
+  </w:num>
+  <w:num w:numId="4">
     <w:abstractNumId w:val="0"/>
   </w:num>
-  <w:num w:numId="2">
-    <w:abstractNumId w:val="1"/>
+  <w:num w:numId="5">
+    <w:abstractNumId w:val="2"/>
   </w:num>
 </w:numbering>
 </file>

</xml_diff>